<commit_message>
Repo and Singleton Implementation
Also switched/upgraded to PySide6
</commit_message>
<xml_diff>
--- a/PM Docs/Project Setup and Notes.docx
+++ b/PM Docs/Project Setup and Notes.docx
@@ -3,43 +3,35 @@
 <w:document xmlns:wpc="http://schemas.microsoft.com/office/word/2010/wordprocessingCanvas" xmlns:cx="http://schemas.microsoft.com/office/drawing/2014/chartex" xmlns:cx1="http://schemas.microsoft.com/office/drawing/2015/9/8/chartex" xmlns:cx2="http://schemas.microsoft.com/office/drawing/2015/10/21/chartex" xmlns:cx3="http://schemas.microsoft.com/office/drawing/2016/5/9/chartex" xmlns:cx4="http://schemas.microsoft.com/office/drawing/2016/5/10/chartex" xmlns:cx5="http://schemas.microsoft.com/office/drawing/2016/5/11/chartex" xmlns:cx6="http://schemas.microsoft.com/office/drawing/2016/5/12/chartex" xmlns:cx7="http://schemas.microsoft.com/office/drawing/2016/5/13/chartex" xmlns:cx8="http://schemas.microsoft.com/office/drawing/2016/5/14/chartex" xmlns:mc="http://schemas.openxmlformats.org/markup-compatibility/2006" xmlns:aink="http://schemas.microsoft.com/office/drawing/2016/ink" xmlns:am3d="http://schemas.microsoft.com/office/drawing/2017/model3d" xmlns:o="urn:schemas-microsoft-com:office:office" xmlns:oel="http://schemas.microsoft.com/office/2019/extlst" xmlns:r="http://schemas.openxmlformats.org/officeDocument/2006/relationships" xmlns:m="http://schemas.openxmlformats.org/officeDocument/2006/math" xmlns:v="urn:schemas-microsoft-com:vml" xmlns:wp14="http://schemas.microsoft.com/office/word/2010/wordprocessingDrawing" xmlns:wp="http://schemas.openxmlformats.org/drawingml/2006/wordprocessingDrawing" xmlns:w10="urn:schemas-microsoft-com:office:word" xmlns:w="http://schemas.openxmlformats.org/wordprocessingml/2006/main" xmlns:w14="http://schemas.microsoft.com/office/word/2010/wordml" xmlns:w15="http://schemas.microsoft.com/office/word/2012/wordml" xmlns:w16cex="http://schemas.microsoft.com/office/word/2018/wordml/cex" xmlns:w16cid="http://schemas.microsoft.com/office/word/2016/wordml/cid" xmlns:w16="http://schemas.microsoft.com/office/word/2018/wordml" xmlns:w16sdtdh="http://schemas.microsoft.com/office/word/2020/wordml/sdtdatahash" xmlns:w16se="http://schemas.microsoft.com/office/word/2015/wordml/symex" xmlns:wpg="http://schemas.microsoft.com/office/word/2010/wordprocessingGroup" xmlns:wpi="http://schemas.microsoft.com/office/word/2010/wordprocessingInk" xmlns:wne="http://schemas.microsoft.com/office/word/2006/wordml" xmlns:wps="http://schemas.microsoft.com/office/word/2010/wordprocessingShape" mc:Ignorable="w14 w15 w16se w16cid w16 w16cex w16sdtdh wp14">
   <w:body>
     <w:p>
-      <w:r>
-        <w:t xml:space="preserve">On Windows 11, </w:t>
-      </w:r>
-      <w:proofErr w:type="spellStart"/>
-      <w:r>
-        <w:t>VSCode</w:t>
-      </w:r>
-      <w:proofErr w:type="spellEnd"/>
-      <w:r>
-        <w:t>, terminal</w:t>
-      </w:r>
-    </w:p>
-    <w:p>
-      <w:r>
-        <w:t>.\</w:t>
-      </w:r>
-      <w:proofErr w:type="spellStart"/>
-      <w:r>
-        <w:t>venv</w:t>
-      </w:r>
-      <w:proofErr w:type="spellEnd"/>
-      <w:r>
-        <w:t>\Scripts\Activate.ps1</w:t>
+      <w:pPr>
+        <w:pStyle w:val="Heading2"/>
+      </w:pPr>
+      <w:r>
+        <w:t>Virtual Env on Windows</w:t>
+      </w:r>
+    </w:p>
+    <w:p>
+      <w:r>
+        <w:t>On Windows 11, VSCode, terminal</w:t>
+      </w:r>
+    </w:p>
+    <w:p>
+      <w:r>
+        <w:t>.\venv\Scripts\Activate.ps1</w:t>
       </w:r>
     </w:p>
     <w:p/>
     <w:p>
-      <w:r>
-        <w:t xml:space="preserve">Accessing PyQT5 Designer, </w:t>
-      </w:r>
-      <w:proofErr w:type="spellStart"/>
-      <w:r>
-        <w:t>VSCode</w:t>
-      </w:r>
-      <w:proofErr w:type="spellEnd"/>
-      <w:r>
-        <w:t>, terminal</w:t>
+      <w:pPr>
+        <w:pStyle w:val="Heading2"/>
+      </w:pPr>
+      <w:r>
+        <w:t>QT Designer for Python</w:t>
+      </w:r>
+    </w:p>
+    <w:p>
+      <w:r>
+        <w:t>Accessing PyQT5 Designer, VSCode, terminal</w:t>
       </w:r>
     </w:p>
     <w:p>
@@ -61,19 +53,57 @@
       </w:r>
     </w:p>
     <w:p>
+      <w:pPr>
+        <w:rPr>
+          <w:rFonts w:eastAsia="Times New Roman" w:cstheme="minorHAnsi"/>
+          <w:sz w:val="20"/>
+          <w:szCs w:val="20"/>
+        </w:rPr>
+      </w:pPr>
+    </w:p>
+    <w:p>
+      <w:pPr>
+        <w:pStyle w:val="Heading2"/>
+        <w:rPr>
+          <w:rFonts w:eastAsia="Times New Roman"/>
+        </w:rPr>
+      </w:pPr>
+      <w:r>
+        <w:rPr>
+          <w:rFonts w:eastAsia="Times New Roman"/>
+        </w:rPr>
+        <w:t>Converting or loading .ui in PySide6</w:t>
+      </w:r>
+    </w:p>
+    <w:p>
+      <w:r>
+        <w:t>In VSCode, open terminal (CTRL+`) type in the following:</w:t>
+      </w:r>
+    </w:p>
+    <w:p>
+      <w:r>
+        <w:t>pyside6-uic MainWindow.ui -o MainWindow.py</w:t>
+      </w:r>
+    </w:p>
+    <w:p>
+      <w:r>
+        <w:t>UIC is installed with PySide6, so pip install PySide6 is all you need</w:t>
+      </w:r>
+    </w:p>
+    <w:p/>
+    <w:p>
+      <w:pPr>
+        <w:rPr>
+          <w:rFonts w:eastAsia="Times New Roman" w:cstheme="minorHAnsi"/>
+          <w:sz w:val="20"/>
+          <w:szCs w:val="20"/>
+        </w:rPr>
+      </w:pPr>
       <w:r>
         <w:t xml:space="preserve"> </w:t>
       </w:r>
       <w:r>
-        <w:t xml:space="preserve">SQLite and </w:t>
-      </w:r>
-      <w:proofErr w:type="spellStart"/>
-      <w:r>
-        <w:t>SQLAlchemy</w:t>
-      </w:r>
-      <w:proofErr w:type="spellEnd"/>
-      <w:r>
-        <w:t xml:space="preserve"> are two different technologies that can be used in Python for working with databases, but they serve different purposes. Here is a comparison of the two:</w:t>
+        <w:t>SQLite and SQLAlchemy are two different technologies that can be used in Python for working with databases, but they serve different purposes. Here is a comparison of the two:</w:t>
       </w:r>
     </w:p>
     <w:p/>
@@ -114,39 +144,25 @@
       </w:r>
     </w:p>
     <w:p>
-      <w:proofErr w:type="spellStart"/>
-      <w:r>
-        <w:t>SQLAlchemy</w:t>
-      </w:r>
-      <w:proofErr w:type="spellEnd"/>
-      <w:r>
-        <w:t>:</w:t>
+      <w:r>
+        <w:t>SQLAlchemy:</w:t>
       </w:r>
     </w:p>
     <w:p/>
     <w:p>
-      <w:proofErr w:type="spellStart"/>
-      <w:r>
-        <w:t>SQLAlchemy</w:t>
-      </w:r>
-      <w:proofErr w:type="spellEnd"/>
-      <w:r>
-        <w:t xml:space="preserve"> is an Object Relational Mapper (ORM) library for Python, which means it provides a high-level, Pythonic API for working with relational databases.</w:t>
-      </w:r>
-    </w:p>
-    <w:p>
-      <w:r>
+      <w:r>
+        <w:t>SQLAlchemy is an Object Relational Mapper (ORM) library for Python, which means it provides a high-level, Pythonic API for working with relational databases.</w:t>
+      </w:r>
+    </w:p>
+    <w:p>
+      <w:r>
+        <w:lastRenderedPageBreak/>
         <w:t>It supports multiple database systems, including SQLite, PostgreSQL, MySQL, and others.</w:t>
       </w:r>
     </w:p>
     <w:p>
-      <w:proofErr w:type="spellStart"/>
-      <w:r>
-        <w:t>SQLAlchemy</w:t>
-      </w:r>
-      <w:proofErr w:type="spellEnd"/>
-      <w:r>
-        <w:t xml:space="preserve"> abstracts the underlying database system, allowing you to write more maintainable and portable code.</w:t>
+      <w:r>
+        <w:t>SQLAlchemy abstracts the underlying database system, allowing you to write more maintainable and portable code.</w:t>
       </w:r>
     </w:p>
     <w:p>
@@ -155,13 +171,8 @@
       </w:r>
     </w:p>
     <w:p>
-      <w:proofErr w:type="spellStart"/>
-      <w:r>
-        <w:t>SQLAlchemy</w:t>
-      </w:r>
-      <w:proofErr w:type="spellEnd"/>
-      <w:r>
-        <w:t xml:space="preserve"> can automatically manage schema creation and migration, making it convenient to work with evolving data models.</w:t>
+      <w:r>
+        <w:t>SQLAlchemy can automatically manage schema creation and migration, making it convenient to work with evolving data models.</w:t>
       </w:r>
     </w:p>
     <w:p>
@@ -171,32 +182,7 @@
     </w:p>
     <w:p>
       <w:r>
-        <w:lastRenderedPageBreak/>
-        <w:t xml:space="preserve">In summary, SQLite is a lightweight, file-based SQL database engine that is well-suited for small to medium-sized applications, while </w:t>
-      </w:r>
-      <w:proofErr w:type="spellStart"/>
-      <w:r>
-        <w:t>SQLAlchemy</w:t>
-      </w:r>
-      <w:proofErr w:type="spellEnd"/>
-      <w:r>
-        <w:t xml:space="preserve"> is a powerful ORM library that provides a high-level, Pythonic API for working with various relational databases. If you need to work with SQLite specifically, you can use </w:t>
-      </w:r>
-      <w:proofErr w:type="spellStart"/>
-      <w:r>
-        <w:t>SQLAlchemy</w:t>
-      </w:r>
-      <w:proofErr w:type="spellEnd"/>
-      <w:r>
-        <w:t xml:space="preserve"> as an abstraction layer on top of SQLite, or you can use the built-in sqlite3 module for more direct control. However, if you need to work with other databases or want to abstract away the underlying database system, </w:t>
-      </w:r>
-      <w:proofErr w:type="spellStart"/>
-      <w:r>
-        <w:t>SQLAlchemy</w:t>
-      </w:r>
-      <w:proofErr w:type="spellEnd"/>
-      <w:r>
-        <w:t xml:space="preserve"> is a better choice.</w:t>
+        <w:t>In summary, SQLite is a lightweight, file-based SQL database engine that is well-suited for small to medium-sized applications, while SQLAlchemy is a powerful ORM library that provides a high-level, Pythonic API for working with various relational databases. If you need to work with SQLite specifically, you can use SQLAlchemy as an abstraction layer on top of SQLite, or you can use the built-in sqlite3 module for more direct control. However, if you need to work with other databases or want to abstract away the underlying database system, SQLAlchemy is a better choice.</w:t>
       </w:r>
     </w:p>
     <w:sectPr>
@@ -608,6 +594,28 @@
     <w:name w:val="Normal"/>
     <w:qFormat/>
   </w:style>
+  <w:style w:type="paragraph" w:styleId="Heading2">
+    <w:name w:val="heading 2"/>
+    <w:basedOn w:val="Normal"/>
+    <w:next w:val="Normal"/>
+    <w:link w:val="Heading2Char"/>
+    <w:uiPriority w:val="9"/>
+    <w:unhideWhenUsed/>
+    <w:qFormat/>
+    <w:rsid w:val="00CF4E94"/>
+    <w:pPr>
+      <w:keepNext/>
+      <w:keepLines/>
+      <w:spacing w:before="40" w:after="0"/>
+      <w:outlineLvl w:val="1"/>
+    </w:pPr>
+    <w:rPr>
+      <w:rFonts w:asciiTheme="majorHAnsi" w:eastAsiaTheme="majorEastAsia" w:hAnsiTheme="majorHAnsi" w:cstheme="majorBidi"/>
+      <w:color w:val="2F5496" w:themeColor="accent1" w:themeShade="BF"/>
+      <w:sz w:val="26"/>
+      <w:szCs w:val="26"/>
+    </w:rPr>
+  </w:style>
   <w:style w:type="character" w:default="1" w:styleId="DefaultParagraphFont">
     <w:name w:val="Default Paragraph Font"/>
     <w:uiPriority w:val="1"/>
@@ -687,6 +695,19 @@
     <w:name w:val="language-bash"/>
     <w:basedOn w:val="DefaultParagraphFont"/>
     <w:rsid w:val="0022305A"/>
+  </w:style>
+  <w:style w:type="character" w:customStyle="1" w:styleId="Heading2Char">
+    <w:name w:val="Heading 2 Char"/>
+    <w:basedOn w:val="DefaultParagraphFont"/>
+    <w:link w:val="Heading2"/>
+    <w:uiPriority w:val="9"/>
+    <w:rsid w:val="00CF4E94"/>
+    <w:rPr>
+      <w:rFonts w:asciiTheme="majorHAnsi" w:eastAsiaTheme="majorEastAsia" w:hAnsiTheme="majorHAnsi" w:cstheme="majorBidi"/>
+      <w:color w:val="2F5496" w:themeColor="accent1" w:themeShade="BF"/>
+      <w:sz w:val="26"/>
+      <w:szCs w:val="26"/>
+    </w:rPr>
   </w:style>
 </w:styles>
 </file>

</xml_diff>